<commit_message>
Second parte done minus the automatos
</commit_message>
<xml_diff>
--- a/Parte 1 relatório.docx
+++ b/Parte 1 relatório.docx
@@ -325,93 +325,13 @@
         <w:rPr>
           <w:rFonts w:eastAsiaTheme="minorEastAsia"/>
         </w:rPr>
-        <w:t xml:space="preserve">), com a seguinte fórmula: sendo X e Y duas variáveis aleatórias discretas, </w:t>
-      </w:r>
-      <m:oMath>
-        <m:nary>
-          <m:naryPr>
-            <m:chr m:val="∑"/>
-            <m:limLoc m:val="undOvr"/>
-            <m:supHide m:val="1"/>
-            <m:ctrlPr>
-              <w:rPr>
-                <w:rFonts w:ascii="Cambria Math" w:eastAsiaTheme="minorEastAsia" w:hAnsi="Cambria Math"/>
-                <w:i/>
-              </w:rPr>
-            </m:ctrlPr>
-          </m:naryPr>
-          <m:sub>
-            <m:r>
-              <w:rPr>
-                <w:rFonts w:ascii="Cambria Math" w:eastAsiaTheme="minorEastAsia" w:hAnsi="Cambria Math"/>
-              </w:rPr>
-              <m:t>i</m:t>
-            </m:r>
-          </m:sub>
-          <m:sup/>
-          <m:e>
-            <m:nary>
-              <m:naryPr>
-                <m:chr m:val="∑"/>
-                <m:limLoc m:val="subSup"/>
-                <m:supHide m:val="1"/>
-                <m:ctrlPr>
-                  <w:rPr>
-                    <w:rFonts w:ascii="Cambria Math" w:eastAsiaTheme="minorEastAsia" w:hAnsi="Cambria Math"/>
-                    <w:i/>
-                  </w:rPr>
-                </m:ctrlPr>
-              </m:naryPr>
-              <m:sub>
-                <m:r>
-                  <w:rPr>
-                    <w:rFonts w:ascii="Cambria Math" w:eastAsiaTheme="minorEastAsia" w:hAnsi="Cambria Math"/>
-                  </w:rPr>
-                  <m:t>j</m:t>
-                </m:r>
-              </m:sub>
-              <m:sup/>
-              <m:e>
-                <m:r>
-                  <w:rPr>
-                    <w:rFonts w:ascii="Cambria Math" w:eastAsiaTheme="minorEastAsia" w:hAnsi="Cambria Math"/>
-                  </w:rPr>
-                  <m:t>P</m:t>
-                </m:r>
-                <m:d>
-                  <m:dPr>
-                    <m:ctrlPr>
-                      <w:rPr>
-                        <w:rFonts w:ascii="Cambria Math" w:eastAsiaTheme="minorEastAsia" w:hAnsi="Cambria Math"/>
-                        <w:i/>
-                      </w:rPr>
-                    </m:ctrlPr>
-                  </m:dPr>
-                  <m:e>
-                    <m:r>
-                      <w:rPr>
-                        <w:rFonts w:ascii="Cambria Math" w:eastAsiaTheme="minorEastAsia" w:hAnsi="Cambria Math"/>
-                      </w:rPr>
-                      <m:t>X=xi e Y=yi</m:t>
-                    </m:r>
-                  </m:e>
-                </m:d>
-                <m:r>
-                  <w:rPr>
-                    <w:rFonts w:ascii="Cambria Math" w:eastAsiaTheme="minorEastAsia" w:hAnsi="Cambria Math"/>
-                  </w:rPr>
-                  <m:t>=1</m:t>
-                </m:r>
-              </m:e>
-            </m:nary>
-          </m:e>
-        </m:nary>
-      </m:oMath>
-      <w:r>
-        <w:rPr>
-          <w:rFonts w:eastAsiaTheme="minorEastAsia"/>
-        </w:rPr>
-        <w:t xml:space="preserve">. Como foi possível observar nos testes, a probabilidade conjunta de uma dada evidência realmente dá 1. A partir da probabilidade conjunta, é possível chegarmos à </w:t>
+        <w:t xml:space="preserve">). </w:t>
+      </w:r>
+      <w:r>
+        <w:rPr>
+          <w:rFonts w:eastAsiaTheme="minorEastAsia"/>
+        </w:rPr>
+        <w:t xml:space="preserve">A partir da probabilidade conjunta, é possível chegarmos à </w:t>
       </w:r>
       <w:r>
         <w:rPr>
@@ -679,13 +599,27 @@
         <w:rPr>
           <w:rFonts w:eastAsiaTheme="minorEastAsia"/>
         </w:rPr>
-        <w:t>. Em termos de vantagens,</w:t>
-      </w:r>
-      <w:r>
-        <w:rPr>
-          <w:rFonts w:eastAsiaTheme="minorEastAsia"/>
-        </w:rPr>
-        <w:t xml:space="preserve"> permite a atualização desses valores de probabilidade sempre que uma nova observação é realizada e obtém-se novos dados. Além disso, face aos métodos normais, permite uma compactação dos dados em relações de independência condicional – sabendo os parentes de um node, permite-nos saber de que eventos ele depende para ocorrer.</w:t>
+        <w:t>.</w:t>
+      </w:r>
+      <w:r>
+        <w:rPr>
+          <w:rFonts w:eastAsiaTheme="minorEastAsia"/>
+        </w:rPr>
+        <w:t xml:space="preserve"> Além disso, a complexidade das redes </w:t>
+      </w:r>
+      <w:proofErr w:type="spellStart"/>
+      <w:r>
+        <w:rPr>
+          <w:rFonts w:eastAsiaTheme="minorEastAsia"/>
+        </w:rPr>
+        <w:t>bayesianas</w:t>
+      </w:r>
+      <w:proofErr w:type="spellEnd"/>
+      <w:r>
+        <w:rPr>
+          <w:rFonts w:eastAsiaTheme="minorEastAsia"/>
+        </w:rPr>
+        <w:t xml:space="preserve"> – são computacionalmente caras.</w:t>
       </w:r>
     </w:p>
     <w:p>
@@ -694,98 +628,19 @@
           <w:rFonts w:eastAsiaTheme="minorEastAsia"/>
         </w:rPr>
       </w:pPr>
-      <w:r>
-        <w:rPr>
-          <w:rFonts w:eastAsiaTheme="minorEastAsia"/>
-        </w:rPr>
-        <w:t>A complexidade do código</w:t>
-      </w:r>
-      <w:r>
-        <w:rPr>
-          <w:rFonts w:eastAsiaTheme="minorEastAsia"/>
-        </w:rPr>
-        <w:t xml:space="preserve"> depende do número de combinações máximas que existem entre</w:t>
-      </w:r>
-      <w:r>
-        <w:rPr>
-          <w:rFonts w:eastAsiaTheme="minorEastAsia"/>
-        </w:rPr>
-        <w:t xml:space="preserve"> [0,1] e o número de</w:t>
-      </w:r>
-      <w:r>
-        <w:rPr>
-          <w:rFonts w:eastAsiaTheme="minorEastAsia"/>
-        </w:rPr>
-        <w:t xml:space="preserve"> valores desconhecidos na evidência que a função </w:t>
-      </w:r>
-      <w:proofErr w:type="spellStart"/>
-      <w:r>
-        <w:rPr>
-          <w:rFonts w:eastAsiaTheme="minorEastAsia"/>
-        </w:rPr>
-        <w:t>computePostProb</w:t>
-      </w:r>
-      <w:proofErr w:type="spellEnd"/>
-      <w:r>
-        <w:rPr>
-          <w:rFonts w:eastAsiaTheme="minorEastAsia"/>
-        </w:rPr>
-        <w:t xml:space="preserve"> recebe como argumento. Quanto mais valores desconhecidos existem, mais combinações </w:t>
-      </w:r>
-      <w:r>
-        <w:rPr>
-          <w:rFonts w:eastAsiaTheme="minorEastAsia"/>
-        </w:rPr>
-        <w:lastRenderedPageBreak/>
-        <w:t xml:space="preserve">possíveis existem, e mais lento será o programa. </w:t>
-      </w:r>
-      <w:r>
-        <w:rPr>
-          <w:rFonts w:eastAsiaTheme="minorEastAsia"/>
-        </w:rPr>
-        <w:t xml:space="preserve">Ou seja, sendo o </w:t>
-      </w:r>
-      <w:proofErr w:type="spellStart"/>
-      <w:r>
-        <w:rPr>
-          <w:rFonts w:eastAsiaTheme="minorEastAsia"/>
-        </w:rPr>
-        <w:t>array</w:t>
-      </w:r>
-      <w:proofErr w:type="spellEnd"/>
-      <w:r>
-        <w:rPr>
-          <w:rFonts w:eastAsiaTheme="minorEastAsia"/>
-        </w:rPr>
-        <w:t xml:space="preserve"> [0,1]( (valores possíveis dentro da evidência) identificado como A e o número de valores desconhecidos [] representado por n, a complexidade do programa é O(C(</w:t>
-      </w:r>
-      <w:proofErr w:type="spellStart"/>
-      <w:r>
-        <w:rPr>
-          <w:rFonts w:eastAsiaTheme="minorEastAsia"/>
-        </w:rPr>
-        <w:t>A,n</w:t>
-      </w:r>
-      <w:proofErr w:type="spellEnd"/>
-      <w:r>
-        <w:rPr>
-          <w:rFonts w:eastAsiaTheme="minorEastAsia"/>
-        </w:rPr>
-        <w:t>))</w:t>
-      </w:r>
-      <w:r>
-        <w:rPr>
-          <w:rFonts w:eastAsiaTheme="minorEastAsia"/>
-        </w:rPr>
-        <w:t>, sendo C o sí</w:t>
-      </w:r>
       <w:bookmarkStart w:id="0" w:name="_GoBack"/>
       <w:bookmarkEnd w:id="0"/>
       <w:r>
         <w:rPr>
           <w:rFonts w:eastAsiaTheme="minorEastAsia"/>
         </w:rPr>
-        <w:t>mbolo de combinações.</w:t>
+        <w:t xml:space="preserve"> Em termos de vantagens,</w:t>
+      </w:r>
+      <w:r>
+        <w:rPr>
+          <w:rFonts w:eastAsiaTheme="minorEastAsia"/>
+        </w:rPr>
+        <w:t xml:space="preserve"> permite a atualização desses valores de probabilidade sempre que uma nova observação é realizada e obtém-se novos dados. Além disso, face aos métodos normais, permite uma compactação dos dados em relações de independência condicional – sabendo os parentes de um node, permite-nos saber de que eventos ele depende para ocorrer.</w:t>
       </w:r>
     </w:p>
     <w:p>
@@ -798,6 +653,112 @@
         <w:rPr>
           <w:rFonts w:eastAsiaTheme="minorEastAsia"/>
         </w:rPr>
+        <w:t>A complexidade do código</w:t>
+      </w:r>
+      <w:r>
+        <w:rPr>
+          <w:rFonts w:eastAsiaTheme="minorEastAsia"/>
+        </w:rPr>
+        <w:t xml:space="preserve"> depende do número de combinações máximas que existem entre</w:t>
+      </w:r>
+      <w:r>
+        <w:rPr>
+          <w:rFonts w:eastAsiaTheme="minorEastAsia"/>
+        </w:rPr>
+        <w:t xml:space="preserve"> [0,1] e o número de</w:t>
+      </w:r>
+      <w:r>
+        <w:rPr>
+          <w:rFonts w:eastAsiaTheme="minorEastAsia"/>
+        </w:rPr>
+        <w:t xml:space="preserve"> valores desconhecidos na evidência que a função </w:t>
+      </w:r>
+      <w:proofErr w:type="spellStart"/>
+      <w:r>
+        <w:rPr>
+          <w:rFonts w:eastAsiaTheme="minorEastAsia"/>
+        </w:rPr>
+        <w:t>computePostProb</w:t>
+      </w:r>
+      <w:proofErr w:type="spellEnd"/>
+      <w:r>
+        <w:rPr>
+          <w:rFonts w:eastAsiaTheme="minorEastAsia"/>
+        </w:rPr>
+        <w:t xml:space="preserve"> recebe como argumento. Quanto mais valores desconhecidos existem, mais combinações </w:t>
+      </w:r>
+      <w:r>
+        <w:rPr>
+          <w:rFonts w:eastAsiaTheme="minorEastAsia"/>
+        </w:rPr>
+        <w:lastRenderedPageBreak/>
+        <w:t xml:space="preserve">possíveis existem, e mais lento será o programa. </w:t>
+      </w:r>
+      <w:r>
+        <w:rPr>
+          <w:rFonts w:eastAsiaTheme="minorEastAsia"/>
+        </w:rPr>
+        <w:t xml:space="preserve">Ou seja, sendo o </w:t>
+      </w:r>
+      <w:proofErr w:type="spellStart"/>
+      <w:r>
+        <w:rPr>
+          <w:rFonts w:eastAsiaTheme="minorEastAsia"/>
+        </w:rPr>
+        <w:t>array</w:t>
+      </w:r>
+      <w:proofErr w:type="spellEnd"/>
+      <w:r>
+        <w:rPr>
+          <w:rFonts w:eastAsiaTheme="minorEastAsia"/>
+        </w:rPr>
+        <w:t xml:space="preserve"> [0,</w:t>
+      </w:r>
+      <w:proofErr w:type="gramStart"/>
+      <w:r>
+        <w:rPr>
+          <w:rFonts w:eastAsiaTheme="minorEastAsia"/>
+        </w:rPr>
+        <w:t>1](</w:t>
+      </w:r>
+      <w:proofErr w:type="gramEnd"/>
+      <w:r>
+        <w:rPr>
+          <w:rFonts w:eastAsiaTheme="minorEastAsia"/>
+        </w:rPr>
+        <w:t xml:space="preserve"> (valores possíveis dentro da evidência) identificado como A e o número de valores desconhecidos [] representado por n, a complexidade do programa é O(C(</w:t>
+      </w:r>
+      <w:proofErr w:type="spellStart"/>
+      <w:r>
+        <w:rPr>
+          <w:rFonts w:eastAsiaTheme="minorEastAsia"/>
+        </w:rPr>
+        <w:t>A,n</w:t>
+      </w:r>
+      <w:proofErr w:type="spellEnd"/>
+      <w:r>
+        <w:rPr>
+          <w:rFonts w:eastAsiaTheme="minorEastAsia"/>
+        </w:rPr>
+        <w:t>))</w:t>
+      </w:r>
+      <w:r>
+        <w:rPr>
+          <w:rFonts w:eastAsiaTheme="minorEastAsia"/>
+        </w:rPr>
+        <w:t>, sendo C o símbolo de combinações.</w:t>
+      </w:r>
+    </w:p>
+    <w:p>
+      <w:pPr>
+        <w:rPr>
+          <w:rFonts w:eastAsiaTheme="minorEastAsia"/>
+        </w:rPr>
+      </w:pPr>
+      <w:r>
+        <w:rPr>
+          <w:rFonts w:eastAsiaTheme="minorEastAsia"/>
+        </w:rPr>
         <w:t>É possível melhorar</w:t>
       </w:r>
       <w:r>
@@ -820,6 +781,26 @@
         </w:rPr>
         <w:t xml:space="preserve"> usamos todas as combinações possíveis para calcular o resultado – o que torna o programa pouco eficiente – podemos reduzir o número de combinações possíveis, analisando se existissem variáveis independentes.</w:t>
       </w:r>
+    </w:p>
+    <w:p>
+      <w:pPr>
+        <w:rPr>
+          <w:rFonts w:eastAsiaTheme="minorEastAsia"/>
+        </w:rPr>
+      </w:pPr>
+      <w:r>
+        <w:rPr>
+          <w:rFonts w:eastAsiaTheme="minorEastAsia"/>
+        </w:rPr>
+        <w:t>---------------------------------------------------------------//------------------------------------------------------------</w:t>
+      </w:r>
+    </w:p>
+    <w:p>
+      <w:pPr>
+        <w:rPr>
+          <w:rFonts w:eastAsiaTheme="minorEastAsia"/>
+        </w:rPr>
+      </w:pPr>
     </w:p>
     <w:sectPr>
       <w:pgSz w:w="11906" w:h="16838"/>

</xml_diff>